<commit_message>
rounded p-values to 3 digits in some tables. Added pngs of new figures
</commit_message>
<xml_diff>
--- a/Figures_Tables/ranova_PVE/ranovas_allyears_Table1_reproducible.docx
+++ b/Figures_Tables/ranova_PVE/ranovas_allyears_Table1_reproducible.docx
@@ -11,7 +11,7 @@
       <w:tblGrid>
         <w:gridCol w:w="4205"/>
         <w:gridCol w:w="1450"/>
-        <w:gridCol w:w="977"/>
+        <w:gridCol w:w="855"/>
         <w:gridCol w:w="855"/>
         <w:gridCol w:w="1058"/>
         <w:gridCol w:w="983"/>
@@ -471,7 +471,7 @@
                 <w:szCs w:val="22"/>
                 <w:color w:val="000000"/>
               </w:rPr>
-              <w:t xml:space="preserve">0.5</w:t>
+              <w:t xml:space="preserve">0.500</w:t>
             </w:r>
           </w:p>
         </w:tc>
@@ -932,7 +932,7 @@
                 <w:szCs w:val="22"/>
                 <w:color w:val="000000"/>
               </w:rPr>
-              <w:t xml:space="preserve">0.3805</w:t>
+              <w:t xml:space="preserve">0.380</w:t>
             </w:r>
           </w:p>
         </w:tc>
@@ -1862,7 +1862,7 @@
                 <w:szCs w:val="22"/>
                 <w:color w:val="000000"/>
               </w:rPr>
-              <w:t xml:space="preserve">0.5</w:t>
+              <w:t xml:space="preserve">0.500</w:t>
             </w:r>
           </w:p>
         </w:tc>
@@ -2094,7 +2094,7 @@
                 <w:szCs w:val="22"/>
                 <w:color w:val="000000"/>
               </w:rPr>
-              <w:t xml:space="preserve">0.4045</w:t>
+              <w:t xml:space="preserve">0.404</w:t>
             </w:r>
           </w:p>
         </w:tc>
@@ -2425,7 +2425,7 @@
                 <w:szCs w:val="22"/>
                 <w:color w:val="000000"/>
               </w:rPr>
-              <w:t xml:space="preserve">0.0215</w:t>
+              <w:t xml:space="preserve">0.021</w:t>
             </w:r>
           </w:p>
         </w:tc>
@@ -2559,7 +2559,7 @@
                 <w:szCs w:val="22"/>
                 <w:color w:val="000000"/>
               </w:rPr>
-              <w:t xml:space="preserve">0.5</w:t>
+              <w:t xml:space="preserve">0.500</w:t>
             </w:r>
           </w:p>
         </w:tc>
@@ -2889,7 +2889,7 @@
                 <w:szCs w:val="22"/>
                 <w:color w:val="000000"/>
               </w:rPr>
-              <w:t xml:space="preserve">0.1425</w:t>
+              <w:t xml:space="preserve">0.142</w:t>
             </w:r>
           </w:p>
         </w:tc>
@@ -3023,7 +3023,7 @@
                 <w:szCs w:val="22"/>
                 <w:color w:val="000000"/>
               </w:rPr>
-              <w:t xml:space="preserve">0.5</w:t>
+              <w:t xml:space="preserve">0.500</w:t>
             </w:r>
           </w:p>
         </w:tc>
@@ -3255,7 +3255,7 @@
                 <w:szCs w:val="22"/>
                 <w:color w:val="000000"/>
               </w:rPr>
-              <w:t xml:space="preserve">0.5</w:t>
+              <w:t xml:space="preserve">0.500</w:t>
             </w:r>
           </w:p>
         </w:tc>
@@ -3487,7 +3487,7 @@
                 <w:szCs w:val="22"/>
                 <w:color w:val="000000"/>
               </w:rPr>
-              <w:t xml:space="preserve">0.4955</w:t>
+              <w:t xml:space="preserve">0.496</w:t>
             </w:r>
           </w:p>
         </w:tc>
@@ -3720,7 +3720,7 @@
                 <w:szCs w:val="22"/>
                 <w:color w:val="000000"/>
               </w:rPr>
-              <w:t xml:space="preserve">0.5</w:t>
+              <w:t xml:space="preserve">0.500</w:t>
             </w:r>
           </w:p>
         </w:tc>
@@ -3818,7 +3818,7 @@
                 <w:szCs w:val="22"/>
                 <w:color w:val="000000"/>
               </w:rPr>
-              <w:t xml:space="preserve">0.2605</w:t>
+              <w:t xml:space="preserve">0.26</w:t>
             </w:r>
           </w:p>
         </w:tc>
@@ -3953,7 +3953,7 @@
                 <w:szCs w:val="22"/>
                 <w:color w:val="000000"/>
               </w:rPr>
-              <w:t xml:space="preserve">0.0165</w:t>
+              <w:t xml:space="preserve">0.016</w:t>
             </w:r>
           </w:p>
         </w:tc>
@@ -4185,7 +4185,7 @@
                 <w:szCs w:val="22"/>
                 <w:color w:val="000000"/>
               </w:rPr>
-              <w:t xml:space="preserve">0.4995</w:t>
+              <w:t xml:space="preserve">0.500</w:t>
             </w:r>
           </w:p>
         </w:tc>
@@ -4284,7 +4284,7 @@
                 <w:szCs w:val="22"/>
                 <w:color w:val="000000"/>
               </w:rPr>
-              <w:t xml:space="preserve">0.0305</w:t>
+              <w:t xml:space="preserve">0.03</w:t>
             </w:r>
           </w:p>
         </w:tc>
@@ -4650,7 +4650,7 @@
                 <w:szCs w:val="22"/>
                 <w:color w:val="000000"/>
               </w:rPr>
-              <w:t xml:space="preserve">0.5</w:t>
+              <w:t xml:space="preserve">0.500</w:t>
             </w:r>
           </w:p>
         </w:tc>
@@ -4882,7 +4882,7 @@
                 <w:szCs w:val="22"/>
                 <w:color w:val="000000"/>
               </w:rPr>
-              <w:t xml:space="preserve">0.5</w:t>
+              <w:t xml:space="preserve">0.500</w:t>
             </w:r>
           </w:p>
         </w:tc>
@@ -5115,7 +5115,7 @@
                 <w:szCs w:val="22"/>
                 <w:color w:val="000000"/>
               </w:rPr>
-              <w:t xml:space="preserve">0.1345</w:t>
+              <w:t xml:space="preserve">0.134</w:t>
             </w:r>
           </w:p>
         </w:tc>
@@ -5347,7 +5347,7 @@
                 <w:szCs w:val="22"/>
                 <w:color w:val="000000"/>
               </w:rPr>
-              <w:t xml:space="preserve">0.5</w:t>
+              <w:t xml:space="preserve">0.500</w:t>
             </w:r>
           </w:p>
         </w:tc>
@@ -5678,7 +5678,7 @@
                 <w:szCs w:val="22"/>
                 <w:color w:val="000000"/>
               </w:rPr>
-              <w:t xml:space="preserve">0.3025</w:t>
+              <w:t xml:space="preserve">0.302</w:t>
             </w:r>
           </w:p>
         </w:tc>
@@ -5812,7 +5812,7 @@
                 <w:szCs w:val="22"/>
                 <w:color w:val="000000"/>
               </w:rPr>
-              <w:t xml:space="preserve">0.5</w:t>
+              <w:t xml:space="preserve">0.500</w:t>
             </w:r>
           </w:p>
         </w:tc>
@@ -6143,7 +6143,7 @@
                 <w:szCs w:val="22"/>
                 <w:color w:val="000000"/>
               </w:rPr>
-              <w:t xml:space="preserve">0.4965</w:t>
+              <w:t xml:space="preserve">0.496</w:t>
             </w:r>
           </w:p>
         </w:tc>
@@ -6277,7 +6277,7 @@
                 <w:szCs w:val="22"/>
                 <w:color w:val="000000"/>
               </w:rPr>
-              <w:t xml:space="preserve">0.1805</w:t>
+              <w:t xml:space="preserve">0.180</w:t>
             </w:r>
           </w:p>
         </w:tc>
@@ -6608,7 +6608,7 @@
                 <w:szCs w:val="22"/>
                 <w:color w:val="000000"/>
               </w:rPr>
-              <w:t xml:space="preserve">0.0345</w:t>
+              <w:t xml:space="preserve">0.034</w:t>
             </w:r>
           </w:p>
         </w:tc>

</xml_diff>